<commit_message>
lab 7 and 8
</commit_message>
<xml_diff>
--- a/MIIA0106-68-B-LAB07 Pointer.docx
+++ b/MIIA0106-68-B-LAB07 Pointer.docx
@@ -9529,6 +9529,49 @@
                 <w:lang w:bidi="th-TH"/>
               </w:rPr>
             </w:pPr>
+            <w:r>
+              <w:rPr>
+                <w:rFonts w:ascii="TH SarabunPSK" w:hAnsi="TH SarabunPSK" w:cs="TH SarabunPSK"/>
+                <w:sz w:val="32"/>
+                <w:szCs w:val="32"/>
+                <w:lang w:bidi="th-TH"/>
+              </w:rPr>
+              <w:drawing>
+                <wp:inline distT="0" distB="0" distL="0" distR="0" wp14:anchorId="605BC5C4" wp14:editId="3BBECC4A">
+                  <wp:extent cx="5486400" cy="2615565"/>
+                  <wp:effectExtent l="0" t="0" r="0" b="0"/>
+                  <wp:docPr id="34620598" name="Picture 1"/>
+                  <wp:cNvGraphicFramePr>
+                    <a:graphicFrameLocks xmlns:a="http://schemas.openxmlformats.org/drawingml/2006/main" noChangeAspect="1"/>
+                  </wp:cNvGraphicFramePr>
+                  <a:graphic xmlns:a="http://schemas.openxmlformats.org/drawingml/2006/main">
+                    <a:graphicData uri="http://schemas.openxmlformats.org/drawingml/2006/picture">
+                      <pic:pic xmlns:pic="http://schemas.openxmlformats.org/drawingml/2006/picture">
+                        <pic:nvPicPr>
+                          <pic:cNvPr id="34620598" name=""/>
+                          <pic:cNvPicPr/>
+                        </pic:nvPicPr>
+                        <pic:blipFill>
+                          <a:blip r:embed="rId14"/>
+                          <a:stretch>
+                            <a:fillRect/>
+                          </a:stretch>
+                        </pic:blipFill>
+                        <pic:spPr>
+                          <a:xfrm>
+                            <a:off x="0" y="0"/>
+                            <a:ext cx="5486400" cy="2615565"/>
+                          </a:xfrm>
+                          <a:prstGeom prst="rect">
+                            <a:avLst/>
+                          </a:prstGeom>
+                        </pic:spPr>
+                      </pic:pic>
+                    </a:graphicData>
+                  </a:graphic>
+                </wp:inline>
+              </w:drawing>
+            </w:r>
           </w:p>
           <w:p>
             <w:pPr>
@@ -21249,6 +21292,18 @@
       <w:shd w:val="clear" w:color="auto" w:fill="E1DFDD"/>
     </w:rPr>
   </w:style>
+  <w:style w:type="character" w:styleId="FollowedHyperlink">
+    <w:name w:val="FollowedHyperlink"/>
+    <w:basedOn w:val="DefaultParagraphFont"/>
+    <w:uiPriority w:val="99"/>
+    <w:semiHidden/>
+    <w:unhideWhenUsed/>
+    <w:rsid w:val="00EE4C02"/>
+    <w:rPr>
+      <w:color w:val="800080" w:themeColor="followedHyperlink"/>
+      <w:u w:val="single"/>
+    </w:rPr>
+  </w:style>
 </w:styles>
 </file>
 

</xml_diff>